<commit_message>
-Ajout du Minuteur pour la gestion des objets avec le temps. -Gestion de la trajectoire. -Conceptualisation du système de trajectoire. -Conceptualisation du système de collision. -Conceptualisation de l'application des éléments à la collision. -Conceptualisation du système de Layers. -Limitation des collisions par rapport aux Layers. -Conceptualisation du système de motif. -Conceptualisation du système de destruction des ennemis.
</commit_message>
<xml_diff>
--- a/Game Design/Difficultés.docx
+++ b/Game Design/Difficultés.docx
@@ -42,6 +42,12 @@
       </w:r>
     </w:p>
     <w:p>
+      <w:r>
+        <w:t>Continue : 5</w:t>
+      </w:r>
+    </w:p>
+    <w:p/>
+    <w:p>
       <w:pPr>
         <w:pStyle w:val="Titre1"/>
       </w:pPr>
@@ -52,18 +58,12 @@
     <w:p/>
     <w:p>
       <w:r>
-        <w:t>Multiplicateur de Score : x</w:t>
-      </w:r>
-      <w:r>
-        <w:t>1.0</w:t>
-      </w:r>
-    </w:p>
-    <w:p>
-      <w:r>
-        <w:t xml:space="preserve">Niveau Extra : </w:t>
-      </w:r>
-      <w:r>
-        <w:t>Oui</w:t>
+        <w:t>Multiplicateur de Score : x1.0</w:t>
+      </w:r>
+    </w:p>
+    <w:p>
+      <w:r>
+        <w:t>Niveau Extra : Oui</w:t>
       </w:r>
     </w:p>
     <w:p>
@@ -74,6 +74,14 @@
     <w:p>
       <w:r>
         <w:t>Bombes réinitialisées à 3 après la perte d’une vie.</w:t>
+      </w:r>
+    </w:p>
+    <w:p>
+      <w:r>
+        <w:t xml:space="preserve">Continue : </w:t>
+      </w:r>
+      <w:r>
+        <w:t>4</w:t>
       </w:r>
     </w:p>
     <w:p/>
@@ -88,29 +96,17 @@
     <w:p/>
     <w:p>
       <w:r>
-        <w:t>Multiplicateur de Score : x</w:t>
-      </w:r>
-      <w:r>
-        <w:t>1.5</w:t>
-      </w:r>
-    </w:p>
-    <w:p>
-      <w:r>
-        <w:t xml:space="preserve">Niveau Extra : </w:t>
-      </w:r>
-      <w:r>
-        <w:t>Oui</w:t>
-      </w:r>
-    </w:p>
-    <w:p>
-      <w:r>
-        <w:t xml:space="preserve">Départ avec </w:t>
-      </w:r>
-      <w:r>
-        <w:t>4</w:t>
-      </w:r>
-      <w:r>
-        <w:t xml:space="preserve"> vies et 3 bombes.</w:t>
+        <w:t>Multiplicateur de Score : x1.5</w:t>
+      </w:r>
+    </w:p>
+    <w:p>
+      <w:r>
+        <w:t>Niveau Extra : Oui</w:t>
+      </w:r>
+    </w:p>
+    <w:p>
+      <w:r>
+        <w:t>Départ avec 4 vies et 3 bombes.</w:t>
       </w:r>
     </w:p>
     <w:p>
@@ -118,58 +114,54 @@
         <w:t>Bombes réinitialisées à 3 après la perte d’une vie.</w:t>
       </w:r>
     </w:p>
+    <w:p>
+      <w:r>
+        <w:t xml:space="preserve">Continue : </w:t>
+      </w:r>
+      <w:r>
+        <w:t>3</w:t>
+      </w:r>
+    </w:p>
+    <w:p/>
+    <w:p/>
+    <w:p/>
     <w:p/>
     <w:p>
       <w:pPr>
         <w:pStyle w:val="Titre1"/>
       </w:pPr>
       <w:r>
+        <w:lastRenderedPageBreak/>
         <w:t>Divin</w:t>
       </w:r>
     </w:p>
     <w:p/>
     <w:p>
       <w:r>
-        <w:t>Multiplicateur de Score : x</w:t>
-      </w:r>
-      <w:r>
-        <w:t>2.0</w:t>
-      </w:r>
-    </w:p>
-    <w:p>
-      <w:r>
-        <w:t xml:space="preserve">Niveau Extra : </w:t>
-      </w:r>
-      <w:r>
-        <w:t>Oui</w:t>
-      </w:r>
-    </w:p>
-    <w:p>
-      <w:r>
-        <w:t xml:space="preserve">Départ avec </w:t>
-      </w:r>
-      <w:r>
-        <w:t>4</w:t>
-      </w:r>
-      <w:r>
-        <w:t xml:space="preserve"> vies et </w:t>
-      </w:r>
-      <w:r>
-        <w:t>2</w:t>
-      </w:r>
-      <w:r>
-        <w:t xml:space="preserve"> bombes.</w:t>
-      </w:r>
-    </w:p>
-    <w:p>
-      <w:r>
-        <w:t xml:space="preserve">Bombes réinitialisées à </w:t>
-      </w:r>
-      <w:r>
-        <w:t>2</w:t>
-      </w:r>
-      <w:r>
-        <w:t xml:space="preserve"> après la perte d’une vie.</w:t>
+        <w:t>Multiplicateur de Score : x2.0</w:t>
+      </w:r>
+    </w:p>
+    <w:p>
+      <w:r>
+        <w:t>Niveau Extra : Oui</w:t>
+      </w:r>
+    </w:p>
+    <w:p>
+      <w:r>
+        <w:t>Départ avec 4 vies et 2 bombes.</w:t>
+      </w:r>
+    </w:p>
+    <w:p>
+      <w:r>
+        <w:t>Bombes réinitialisées à 2 après la perte d’une vie.</w:t>
+      </w:r>
+    </w:p>
+    <w:p>
+      <w:r>
+        <w:t xml:space="preserve">Continue : </w:t>
+      </w:r>
+      <w:r>
+        <w:t>0</w:t>
       </w:r>
     </w:p>
     <w:p/>

</xml_diff>